<commit_message>
added main page with form layout
</commit_message>
<xml_diff>
--- a/Assumptions.docx
+++ b/Assumptions.docx
@@ -20,6 +20,13 @@
         </w:rPr>
         <w:t>Assumptions:</w:t>
       </w:r>
+    </w:p>
+    <w:p>
+      <w:pPr>
+        <w:rPr>
+          <w:b/>
+        </w:rPr>
+      </w:pPr>
     </w:p>
     <w:p>
       <w:pPr>
@@ -101,6 +108,29 @@
     </w:p>
     <w:p>
       <w:pPr>
+        <w:spacing w:after="160" w:line="259" w:lineRule="auto"/>
+      </w:pPr>
+      <w:r>
+        <w:t xml:space="preserve">The first name, last name, position, email, </w:t>
+      </w:r>
+      <w:r>
+        <w:t xml:space="preserve">profile </w:t>
+      </w:r>
+      <w:r>
+        <w:t xml:space="preserve">image and </w:t>
+      </w:r>
+      <w:r>
+        <w:t>b</w:t>
+      </w:r>
+      <w:r>
+        <w:t>iography</w:t>
+      </w:r>
+      <w:r>
+        <w:t xml:space="preserve"> is shown on the profile page</w:t>
+      </w:r>
+    </w:p>
+    <w:p>
+      <w:pPr>
         <w:rPr>
           <w:b/>
         </w:rPr>
@@ -128,22 +158,42 @@
         </w:numPr>
       </w:pPr>
       <w:r>
-        <w:t xml:space="preserve">Public users can see other users profile details (name and position only for </w:t>
-      </w:r>
-      <w:r>
-        <w:t>non-logged in users</w:t>
-      </w:r>
-      <w:r>
-        <w:t xml:space="preserve">, </w:t>
-      </w:r>
-      <w:r>
-        <w:t xml:space="preserve">can see </w:t>
-      </w:r>
-      <w:r>
-        <w:t>all details after login)</w:t>
+        <w:t>Assumed this website is for the researcher in U</w:t>
+      </w:r>
+      <w:r>
+        <w:t xml:space="preserve">niversity of Queensland </w:t>
+      </w:r>
+      <w:r>
+        <w:t>, the theme colo</w:t>
+      </w:r>
+      <w:r>
+        <w:t>u</w:t>
+      </w:r>
+      <w:r>
+        <w:t>rs of purple, grey and white are used which match the existing website</w:t>
       </w:r>
       <w:r>
         <w:t>.</w:t>
+      </w:r>
+    </w:p>
+    <w:p/>
+    <w:p>
+      <w:pPr>
+        <w:rPr>
+          <w:b/>
+        </w:rPr>
+      </w:pPr>
+      <w:r>
+        <w:rPr>
+          <w:b/>
+        </w:rPr>
+        <w:t>Test</w:t>
+      </w:r>
+      <w:r>
+        <w:rPr>
+          <w:b/>
+        </w:rPr>
+        <w:t>:</w:t>
       </w:r>
     </w:p>
     <w:p>
@@ -155,16 +205,7 @@
         </w:numPr>
       </w:pPr>
       <w:r>
-        <w:t>Assumed this website is for the researcher in U</w:t>
-      </w:r>
-      <w:r>
-        <w:t xml:space="preserve">niversity of Queensland </w:t>
-      </w:r>
-      <w:r>
-        <w:t>, the theme colors of purple, grey and white are used which match the existing website</w:t>
-      </w:r>
-      <w:r>
-        <w:t>.</w:t>
+        <w:t>Unit test</w:t>
       </w:r>
     </w:p>
     <w:p>
@@ -175,8 +216,51 @@
           <w:numId w:val="1"/>
         </w:numPr>
       </w:pPr>
+      <w:r>
+        <w:t xml:space="preserve">Check the </w:t>
+      </w:r>
+      <w:r>
+        <w:t>output is match with the user input</w:t>
+      </w:r>
+      <w:r>
+        <w:t xml:space="preserve"> by automate test</w:t>
+      </w:r>
+    </w:p>
+    <w:p>
+      <w:pPr>
+        <w:pStyle w:val="ListParagraph"/>
+        <w:numPr>
+          <w:ilvl w:val="0"/>
+          <w:numId w:val="1"/>
+        </w:numPr>
+      </w:pPr>
+      <w:r>
+        <w:t>The website followed the guid</w:t>
+      </w:r>
+      <w:r>
+        <w:t>e</w:t>
+      </w:r>
+      <w:r>
+        <w:t xml:space="preserve">lines set by </w:t>
+      </w:r>
+      <w:r>
+        <w:t>W3C</w:t>
+      </w:r>
     </w:p>
     <w:p/>
+    <w:p>
+      <w:pPr>
+        <w:rPr>
+          <w:b/>
+        </w:rPr>
+      </w:pPr>
+      <w:r>
+        <w:rPr>
+          <w:b/>
+        </w:rPr>
+        <w:t>Implementation:</w:t>
+      </w:r>
+    </w:p>
     <w:sectPr>
       <w:pgSz w:w="11906" w:h="16838"/>
       <w:pgMar w:top="1440" w:right="1800" w:bottom="1440" w:left="1800" w:header="708" w:footer="708" w:gutter="0"/>
@@ -305,7 +389,7 @@
   <w:abstractNum w:abstractNumId="1">
     <w:nsid w:val="62080798"/>
     <w:multiLevelType w:val="hybridMultilevel"/>
-    <w:tmpl w:val="082E15FE"/>
+    <w:tmpl w:val="FD7E5890"/>
     <w:lvl w:ilvl="0" w:tplc="0C090001">
       <w:start w:val="1"/>
       <w:numFmt w:val="bullet"/>
@@ -583,6 +667,7 @@
   <w:style w:type="paragraph" w:default="1" w:styleId="Normal">
     <w:name w:val="Normal"/>
     <w:qFormat/>
+    <w:rsid w:val="0007140F"/>
   </w:style>
   <w:style w:type="character" w:default="1" w:styleId="DefaultParagraphFont">
     <w:name w:val="Default Paragraph Font"/>

</xml_diff>